<commit_message>
Programming Opt second-first task
</commit_message>
<xml_diff>
--- a/Laboratory/FSE/Conference/Голосование/МатМетоды/РаботыМетодыМатематическогоАнализа.docx
+++ b/Laboratory/FSE/Conference/Голосование/МатМетоды/РаботыМетодыМатематическогоАнализа.docx
@@ -7,23 +7,504 @@
         <w:rPr>
           <w:sz w:val="28"/>
           <w:szCs w:val="28"/>
+        </w:rPr>
+      </w:pPr>
+      <w:r>
+        <w:rPr>
+          <w:sz w:val="28"/>
+          <w:szCs w:val="28"/>
+        </w:rPr>
+        <w:t>Работы</w:t>
+      </w:r>
+      <w:r>
+        <w:rPr>
+          <w:sz w:val="28"/>
+          <w:szCs w:val="28"/>
+        </w:rPr>
+        <w:t>:</w:t>
+      </w:r>
+      <w:r>
+        <w:rPr>
+          <w:sz w:val="28"/>
+          <w:szCs w:val="28"/>
+        </w:rPr>
+        <w:br/>
+      </w:r>
+      <w:r>
+        <w:rPr>
+          <w:sz w:val="28"/>
+          <w:szCs w:val="28"/>
+        </w:rPr>
+        <w:t>Методы математического анализа</w:t>
+      </w:r>
+      <w:r>
+        <w:rPr>
+          <w:sz w:val="28"/>
+          <w:szCs w:val="28"/>
+        </w:rPr>
+        <w:t>:</w:t>
+      </w:r>
+    </w:p>
+    <w:p>
+      <w:pPr>
+        <w:rPr>
+          <w:sz w:val="28"/>
+          <w:szCs w:val="28"/>
+        </w:rPr>
+      </w:pPr>
+      <w:r>
+        <w:rPr>
+          <w:sz w:val="28"/>
+          <w:szCs w:val="28"/>
+        </w:rPr>
+        <w:t>1)</w:t>
+      </w:r>
+      <w:r>
+        <w:rPr>
+          <w:sz w:val="28"/>
+          <w:szCs w:val="28"/>
+        </w:rPr>
+        <w:t xml:space="preserve"> </w:t>
+      </w:r>
+      <w:r>
+        <w:rPr>
+          <w:sz w:val="28"/>
+          <w:szCs w:val="28"/>
+        </w:rPr>
+        <w:t>Правило левой руки для вывода робота из лабиринта</w:t>
+      </w:r>
+      <w:r>
+        <w:rPr>
+          <w:sz w:val="28"/>
+          <w:szCs w:val="28"/>
+        </w:rPr>
+        <w:t xml:space="preserve"> (</w:t>
+      </w:r>
+      <w:r>
+        <w:rPr>
+          <w:sz w:val="28"/>
+          <w:szCs w:val="28"/>
+        </w:rPr>
+        <w:t>Скворцов Денис)</w:t>
+      </w:r>
+    </w:p>
+    <w:p>
+      <w:pPr>
+        <w:rPr>
+          <w:sz w:val="28"/>
+          <w:szCs w:val="28"/>
+        </w:rPr>
+      </w:pPr>
+      <w:r>
+        <w:rPr>
+          <w:sz w:val="28"/>
+          <w:szCs w:val="28"/>
+        </w:rPr>
+        <w:t>2)</w:t>
+      </w:r>
+      <w:r>
+        <w:rPr>
+          <w:sz w:val="28"/>
+          <w:szCs w:val="28"/>
+        </w:rPr>
+        <w:t xml:space="preserve"> Алгоритм нахождения минимального остова (</w:t>
+      </w:r>
+      <w:proofErr w:type="spellStart"/>
+      <w:r>
+        <w:rPr>
+          <w:sz w:val="28"/>
+          <w:szCs w:val="28"/>
+        </w:rPr>
+        <w:t>Алюкин</w:t>
+      </w:r>
+      <w:proofErr w:type="spellEnd"/>
+      <w:r>
+        <w:rPr>
+          <w:sz w:val="28"/>
+          <w:szCs w:val="28"/>
+        </w:rPr>
+        <w:t xml:space="preserve"> Антон)</w:t>
+      </w:r>
+    </w:p>
+    <w:p>
+      <w:pPr>
+        <w:rPr>
+          <w:sz w:val="28"/>
+          <w:szCs w:val="28"/>
+        </w:rPr>
+      </w:pPr>
+      <w:r>
+        <w:rPr>
+          <w:sz w:val="28"/>
+          <w:szCs w:val="28"/>
+        </w:rPr>
+        <w:t>3)</w:t>
+      </w:r>
+      <w:r>
+        <w:rPr>
+          <w:sz w:val="28"/>
+          <w:szCs w:val="28"/>
+        </w:rPr>
+        <w:t xml:space="preserve"> Построение </w:t>
+      </w:r>
+      <w:proofErr w:type="spellStart"/>
+      <w:r>
+        <w:rPr>
+          <w:sz w:val="28"/>
+          <w:szCs w:val="28"/>
+        </w:rPr>
+        <w:t>дашбора</w:t>
+      </w:r>
+      <w:proofErr w:type="spellEnd"/>
+      <w:r>
+        <w:rPr>
+          <w:sz w:val="28"/>
+          <w:szCs w:val="28"/>
+        </w:rPr>
+        <w:t xml:space="preserve"> по заданным данным (Степанов Ярослав)</w:t>
+      </w:r>
+    </w:p>
+    <w:p>
+      <w:pPr>
+        <w:rPr>
+          <w:sz w:val="28"/>
+          <w:szCs w:val="28"/>
+        </w:rPr>
+      </w:pPr>
+      <w:r>
+        <w:rPr>
+          <w:sz w:val="28"/>
+          <w:szCs w:val="28"/>
+        </w:rPr>
+        <w:t>4)</w:t>
+      </w:r>
+      <w:r>
+        <w:rPr>
+          <w:sz w:val="28"/>
+          <w:szCs w:val="28"/>
+        </w:rPr>
+        <w:t xml:space="preserve">+-Моделирование красной зоны в </w:t>
+      </w:r>
+      <w:proofErr w:type="spellStart"/>
+      <w:r>
+        <w:rPr>
+          <w:sz w:val="28"/>
+          <w:szCs w:val="28"/>
           <w:lang w:val="en-US"/>
         </w:rPr>
-      </w:pPr>
-      <w:r>
-        <w:rPr>
-          <w:sz w:val="28"/>
-          <w:szCs w:val="28"/>
-        </w:rPr>
-        <w:t>Работы</w:t>
-      </w:r>
+        <w:t>AnyLogic</w:t>
+      </w:r>
+      <w:proofErr w:type="spellEnd"/>
+      <w:r>
+        <w:rPr>
+          <w:sz w:val="28"/>
+          <w:szCs w:val="28"/>
+        </w:rPr>
+        <w:t xml:space="preserve"> </w:t>
+      </w:r>
+      <w:r>
+        <w:rPr>
+          <w:sz w:val="28"/>
+          <w:szCs w:val="28"/>
+        </w:rPr>
+        <w:t>(Анисимов Дмитрий)</w:t>
+      </w:r>
+    </w:p>
+    <w:p>
+      <w:pPr>
+        <w:rPr>
+          <w:sz w:val="28"/>
+          <w:szCs w:val="28"/>
+        </w:rPr>
+      </w:pPr>
+      <w:r>
+        <w:rPr>
+          <w:sz w:val="28"/>
+          <w:szCs w:val="28"/>
+        </w:rPr>
+        <w:t>5)</w:t>
+      </w:r>
+      <w:r>
+        <w:rPr>
+          <w:sz w:val="28"/>
+          <w:szCs w:val="28"/>
+        </w:rPr>
+        <w:t xml:space="preserve"> Построение таблицы истинности в </w:t>
+      </w:r>
+      <w:proofErr w:type="spellStart"/>
       <w:r>
         <w:rPr>
           <w:sz w:val="28"/>
           <w:szCs w:val="28"/>
           <w:lang w:val="en-US"/>
         </w:rPr>
-        <w:t>:</w:t>
+        <w:t>vba</w:t>
+      </w:r>
+      <w:proofErr w:type="spellEnd"/>
+      <w:r>
+        <w:rPr>
+          <w:sz w:val="28"/>
+          <w:szCs w:val="28"/>
+        </w:rPr>
+        <w:t xml:space="preserve"> (Павлов Андрей)</w:t>
+      </w:r>
+    </w:p>
+    <w:p>
+      <w:pPr>
+        <w:rPr>
+          <w:sz w:val="28"/>
+          <w:szCs w:val="28"/>
+        </w:rPr>
+      </w:pPr>
+      <w:r>
+        <w:rPr>
+          <w:sz w:val="28"/>
+          <w:szCs w:val="28"/>
+        </w:rPr>
+        <w:t>6)</w:t>
+      </w:r>
+      <w:r>
+        <w:rPr>
+          <w:sz w:val="28"/>
+          <w:szCs w:val="28"/>
+        </w:rPr>
+        <w:t xml:space="preserve"> </w:t>
+      </w:r>
+      <w:r>
+        <w:rPr>
+          <w:sz w:val="28"/>
+          <w:szCs w:val="28"/>
+        </w:rPr>
+        <w:t>+</w:t>
+      </w:r>
+      <w:r>
+        <w:rPr>
+          <w:sz w:val="28"/>
+          <w:szCs w:val="28"/>
+        </w:rPr>
+        <w:t xml:space="preserve">Генератор </w:t>
+      </w:r>
+      <w:proofErr w:type="spellStart"/>
+      <w:r>
+        <w:rPr>
+          <w:sz w:val="28"/>
+          <w:szCs w:val="28"/>
+        </w:rPr>
+        <w:t>аккоров</w:t>
+      </w:r>
+      <w:proofErr w:type="spellEnd"/>
+      <w:r>
+        <w:rPr>
+          <w:sz w:val="28"/>
+          <w:szCs w:val="28"/>
+        </w:rPr>
+        <w:t xml:space="preserve"> (Павлов Павел)</w:t>
+      </w:r>
+    </w:p>
+    <w:p>
+      <w:pPr>
+        <w:rPr>
+          <w:sz w:val="28"/>
+          <w:szCs w:val="28"/>
+        </w:rPr>
+      </w:pPr>
+      <w:r>
+        <w:rPr>
+          <w:sz w:val="28"/>
+          <w:szCs w:val="28"/>
+        </w:rPr>
+        <w:t>7)</w:t>
+      </w:r>
+      <w:r>
+        <w:rPr>
+          <w:sz w:val="28"/>
+          <w:szCs w:val="28"/>
+        </w:rPr>
+        <w:t xml:space="preserve"> Алгоритм решения задачи оптимального назначения</w:t>
+      </w:r>
+    </w:p>
+    <w:p>
+      <w:pPr>
+        <w:rPr>
+          <w:sz w:val="28"/>
+          <w:szCs w:val="28"/>
+        </w:rPr>
+      </w:pPr>
+      <w:r>
+        <w:rPr>
+          <w:sz w:val="28"/>
+          <w:szCs w:val="28"/>
+        </w:rPr>
+        <w:t>(</w:t>
+      </w:r>
+      <w:proofErr w:type="spellStart"/>
+      <w:r>
+        <w:rPr>
+          <w:sz w:val="28"/>
+          <w:szCs w:val="28"/>
+        </w:rPr>
+        <w:t>Стенейкин</w:t>
+      </w:r>
+      <w:proofErr w:type="spellEnd"/>
+      <w:r>
+        <w:rPr>
+          <w:sz w:val="28"/>
+          <w:szCs w:val="28"/>
+        </w:rPr>
+        <w:t xml:space="preserve"> Дмитрий)</w:t>
+      </w:r>
+    </w:p>
+    <w:p>
+      <w:pPr>
+        <w:rPr>
+          <w:sz w:val="28"/>
+          <w:szCs w:val="28"/>
+        </w:rPr>
+      </w:pPr>
+      <w:r>
+        <w:rPr>
+          <w:sz w:val="28"/>
+          <w:szCs w:val="28"/>
+        </w:rPr>
+        <w:t>8)</w:t>
+      </w:r>
+      <w:r>
+        <w:rPr>
+          <w:sz w:val="28"/>
+          <w:szCs w:val="28"/>
+        </w:rPr>
+        <w:t xml:space="preserve"> </w:t>
+      </w:r>
+      <w:r>
+        <w:rPr>
+          <w:sz w:val="28"/>
+          <w:szCs w:val="28"/>
+        </w:rPr>
+        <w:t>+ Расчет оптимизации урона в настольной ролевой игре</w:t>
+      </w:r>
+    </w:p>
+    <w:p>
+      <w:pPr>
+        <w:rPr>
+          <w:sz w:val="28"/>
+          <w:szCs w:val="28"/>
+        </w:rPr>
+      </w:pPr>
+      <w:r>
+        <w:rPr>
+          <w:sz w:val="28"/>
+          <w:szCs w:val="28"/>
+        </w:rPr>
+        <w:t>(Смирнов Станислав)</w:t>
+      </w:r>
+    </w:p>
+    <w:p>
+      <w:pPr>
+        <w:rPr>
+          <w:sz w:val="28"/>
+          <w:szCs w:val="28"/>
+        </w:rPr>
+      </w:pPr>
+      <w:r>
+        <w:rPr>
+          <w:sz w:val="28"/>
+          <w:szCs w:val="28"/>
+        </w:rPr>
+        <w:t>9)</w:t>
+      </w:r>
+      <w:r>
+        <w:rPr>
+          <w:sz w:val="28"/>
+          <w:szCs w:val="28"/>
+        </w:rPr>
+        <w:t xml:space="preserve"> Генерация лабиринта и нахождение выхода из него</w:t>
+      </w:r>
+      <w:r>
+        <w:rPr>
+          <w:sz w:val="28"/>
+          <w:szCs w:val="28"/>
+        </w:rPr>
+        <w:t xml:space="preserve"> (Киселев Михаил)</w:t>
+      </w:r>
+    </w:p>
+    <w:p>
+      <w:pPr>
+        <w:rPr>
+          <w:sz w:val="28"/>
+          <w:szCs w:val="28"/>
+        </w:rPr>
+      </w:pPr>
+      <w:r>
+        <w:rPr>
+          <w:sz w:val="28"/>
+          <w:szCs w:val="28"/>
+        </w:rPr>
+        <w:t>10)</w:t>
+      </w:r>
+      <w:r>
+        <w:rPr>
+          <w:sz w:val="28"/>
+          <w:szCs w:val="28"/>
+        </w:rPr>
+        <w:t xml:space="preserve"> </w:t>
+      </w:r>
+      <w:r>
+        <w:rPr>
+          <w:sz w:val="28"/>
+          <w:szCs w:val="28"/>
+        </w:rPr>
+        <w:t xml:space="preserve">Визуализация броска двух игральных костей </w:t>
+      </w:r>
+      <w:r>
+        <w:rPr>
+          <w:sz w:val="28"/>
+          <w:szCs w:val="28"/>
+        </w:rPr>
+        <w:t>(Арзуманов Артем)</w:t>
+      </w:r>
+    </w:p>
+    <w:p>
+      <w:pPr>
+        <w:rPr>
+          <w:sz w:val="28"/>
+          <w:szCs w:val="28"/>
+        </w:rPr>
+      </w:pPr>
+      <w:r>
+        <w:rPr>
+          <w:sz w:val="28"/>
+          <w:szCs w:val="28"/>
+        </w:rPr>
+        <w:t>11)</w:t>
+      </w:r>
+      <w:r>
+        <w:rPr>
+          <w:sz w:val="28"/>
+          <w:szCs w:val="28"/>
+        </w:rPr>
+        <w:t xml:space="preserve"> Решение задач на логическое следование (Димитриев Максим)</w:t>
+      </w:r>
+    </w:p>
+    <w:p>
+      <w:pPr>
+        <w:rPr>
+          <w:sz w:val="28"/>
+          <w:szCs w:val="28"/>
+        </w:rPr>
+      </w:pPr>
+      <w:r>
+        <w:rPr>
+          <w:sz w:val="28"/>
+          <w:szCs w:val="28"/>
+        </w:rPr>
+        <w:t>12)</w:t>
+      </w:r>
+      <w:r>
+        <w:rPr>
+          <w:sz w:val="28"/>
+          <w:szCs w:val="28"/>
+        </w:rPr>
+        <w:t xml:space="preserve"> Разработка учебника в </w:t>
       </w:r>
       <w:r>
         <w:rPr>
@@ -31,51 +512,7 @@
           <w:szCs w:val="28"/>
           <w:lang w:val="en-US"/>
         </w:rPr>
-        <w:br/>
-      </w:r>
-      <w:r>
-        <w:rPr>
-          <w:sz w:val="28"/>
-          <w:szCs w:val="28"/>
-        </w:rPr>
-        <w:t>Методы математического анализа</w:t>
-      </w:r>
-      <w:r>
-        <w:rPr>
-          <w:sz w:val="28"/>
-          <w:szCs w:val="28"/>
-          <w:lang w:val="en-US"/>
-        </w:rPr>
-        <w:t>:</w:t>
-      </w:r>
-    </w:p>
-    <w:p>
-      <w:pPr>
-        <w:rPr>
-          <w:sz w:val="28"/>
-          <w:szCs w:val="28"/>
-        </w:rPr>
-      </w:pPr>
-      <w:r>
-        <w:rPr>
-          <w:sz w:val="28"/>
-          <w:szCs w:val="28"/>
-        </w:rPr>
-        <w:t>1)</w:t>
-      </w:r>
-      <w:r>
-        <w:rPr>
-          <w:sz w:val="28"/>
-          <w:szCs w:val="28"/>
-        </w:rPr>
-        <w:t xml:space="preserve"> </w:t>
-      </w:r>
-      <w:r>
-        <w:rPr>
-          <w:sz w:val="28"/>
-          <w:szCs w:val="28"/>
-        </w:rPr>
-        <w:t>Правило левой руки для вывода робота из лабиринта</w:t>
+        <w:t>Excel</w:t>
       </w:r>
       <w:r>
         <w:rPr>
@@ -89,447 +526,6 @@
           <w:sz w:val="28"/>
           <w:szCs w:val="28"/>
         </w:rPr>
-        <w:t>Скворцов Денис)</w:t>
-      </w:r>
-    </w:p>
-    <w:p>
-      <w:pPr>
-        <w:rPr>
-          <w:sz w:val="28"/>
-          <w:szCs w:val="28"/>
-        </w:rPr>
-      </w:pPr>
-      <w:r>
-        <w:rPr>
-          <w:sz w:val="28"/>
-          <w:szCs w:val="28"/>
-        </w:rPr>
-        <w:t>2)</w:t>
-      </w:r>
-      <w:r>
-        <w:rPr>
-          <w:sz w:val="28"/>
-          <w:szCs w:val="28"/>
-        </w:rPr>
-        <w:t xml:space="preserve"> Алгоритм нахождения минимального остова (</w:t>
-      </w:r>
-      <w:proofErr w:type="spellStart"/>
-      <w:r>
-        <w:rPr>
-          <w:sz w:val="28"/>
-          <w:szCs w:val="28"/>
-        </w:rPr>
-        <w:t>Алюкин</w:t>
-      </w:r>
-      <w:proofErr w:type="spellEnd"/>
-      <w:r>
-        <w:rPr>
-          <w:sz w:val="28"/>
-          <w:szCs w:val="28"/>
-        </w:rPr>
-        <w:t xml:space="preserve"> Антон)</w:t>
-      </w:r>
-    </w:p>
-    <w:p>
-      <w:pPr>
-        <w:rPr>
-          <w:sz w:val="28"/>
-          <w:szCs w:val="28"/>
-        </w:rPr>
-      </w:pPr>
-      <w:r>
-        <w:rPr>
-          <w:sz w:val="28"/>
-          <w:szCs w:val="28"/>
-        </w:rPr>
-        <w:t>3)</w:t>
-      </w:r>
-      <w:r>
-        <w:rPr>
-          <w:sz w:val="28"/>
-          <w:szCs w:val="28"/>
-        </w:rPr>
-        <w:t xml:space="preserve"> Построение </w:t>
-      </w:r>
-      <w:proofErr w:type="spellStart"/>
-      <w:r>
-        <w:rPr>
-          <w:sz w:val="28"/>
-          <w:szCs w:val="28"/>
-        </w:rPr>
-        <w:t>дашбора</w:t>
-      </w:r>
-      <w:proofErr w:type="spellEnd"/>
-      <w:r>
-        <w:rPr>
-          <w:sz w:val="28"/>
-          <w:szCs w:val="28"/>
-        </w:rPr>
-        <w:t xml:space="preserve"> по заданным данным (Степанов Ярослав)</w:t>
-      </w:r>
-    </w:p>
-    <w:p>
-      <w:pPr>
-        <w:rPr>
-          <w:sz w:val="28"/>
-          <w:szCs w:val="28"/>
-        </w:rPr>
-      </w:pPr>
-      <w:r>
-        <w:rPr>
-          <w:sz w:val="28"/>
-          <w:szCs w:val="28"/>
-        </w:rPr>
-        <w:t>4)</w:t>
-      </w:r>
-      <w:r>
-        <w:rPr>
-          <w:sz w:val="28"/>
-          <w:szCs w:val="28"/>
-        </w:rPr>
-        <w:t xml:space="preserve">+-Моделирование красной зоны в </w:t>
-      </w:r>
-      <w:proofErr w:type="spellStart"/>
-      <w:r>
-        <w:rPr>
-          <w:sz w:val="28"/>
-          <w:szCs w:val="28"/>
-          <w:lang w:val="en-US"/>
-        </w:rPr>
-        <w:t>AnyLogic</w:t>
-      </w:r>
-      <w:proofErr w:type="spellEnd"/>
-      <w:r>
-        <w:rPr>
-          <w:sz w:val="28"/>
-          <w:szCs w:val="28"/>
-        </w:rPr>
-        <w:t xml:space="preserve"> </w:t>
-      </w:r>
-      <w:r>
-        <w:rPr>
-          <w:sz w:val="28"/>
-          <w:szCs w:val="28"/>
-        </w:rPr>
-        <w:t>(Анисимов Дмитрий)</w:t>
-      </w:r>
-    </w:p>
-    <w:p>
-      <w:pPr>
-        <w:rPr>
-          <w:sz w:val="28"/>
-          <w:szCs w:val="28"/>
-        </w:rPr>
-      </w:pPr>
-      <w:r>
-        <w:rPr>
-          <w:sz w:val="28"/>
-          <w:szCs w:val="28"/>
-        </w:rPr>
-        <w:t>5)</w:t>
-      </w:r>
-      <w:r>
-        <w:rPr>
-          <w:sz w:val="28"/>
-          <w:szCs w:val="28"/>
-        </w:rPr>
-        <w:t xml:space="preserve"> Построение таблицы истинности в </w:t>
-      </w:r>
-      <w:proofErr w:type="spellStart"/>
-      <w:r>
-        <w:rPr>
-          <w:sz w:val="28"/>
-          <w:szCs w:val="28"/>
-          <w:lang w:val="en-US"/>
-        </w:rPr>
-        <w:t>vba</w:t>
-      </w:r>
-      <w:proofErr w:type="spellEnd"/>
-      <w:r>
-        <w:rPr>
-          <w:sz w:val="28"/>
-          <w:szCs w:val="28"/>
-        </w:rPr>
-        <w:t xml:space="preserve"> (Павлов Андрей)</w:t>
-      </w:r>
-    </w:p>
-    <w:p>
-      <w:pPr>
-        <w:rPr>
-          <w:sz w:val="28"/>
-          <w:szCs w:val="28"/>
-        </w:rPr>
-      </w:pPr>
-      <w:r>
-        <w:rPr>
-          <w:sz w:val="28"/>
-          <w:szCs w:val="28"/>
-        </w:rPr>
-        <w:t>6)</w:t>
-      </w:r>
-      <w:r>
-        <w:rPr>
-          <w:sz w:val="28"/>
-          <w:szCs w:val="28"/>
-        </w:rPr>
-        <w:t xml:space="preserve"> </w:t>
-      </w:r>
-      <w:r>
-        <w:rPr>
-          <w:sz w:val="28"/>
-          <w:szCs w:val="28"/>
-        </w:rPr>
-        <w:t>+</w:t>
-      </w:r>
-      <w:r>
-        <w:rPr>
-          <w:sz w:val="28"/>
-          <w:szCs w:val="28"/>
-        </w:rPr>
-        <w:t xml:space="preserve">Генератор </w:t>
-      </w:r>
-      <w:proofErr w:type="spellStart"/>
-      <w:r>
-        <w:rPr>
-          <w:sz w:val="28"/>
-          <w:szCs w:val="28"/>
-        </w:rPr>
-        <w:t>аккоров</w:t>
-      </w:r>
-      <w:proofErr w:type="spellEnd"/>
-      <w:r>
-        <w:rPr>
-          <w:sz w:val="28"/>
-          <w:szCs w:val="28"/>
-        </w:rPr>
-        <w:t xml:space="preserve"> (Павлов Павел)</w:t>
-      </w:r>
-    </w:p>
-    <w:p>
-      <w:pPr>
-        <w:rPr>
-          <w:sz w:val="28"/>
-          <w:szCs w:val="28"/>
-        </w:rPr>
-      </w:pPr>
-      <w:r>
-        <w:rPr>
-          <w:sz w:val="28"/>
-          <w:szCs w:val="28"/>
-        </w:rPr>
-        <w:t>7)</w:t>
-      </w:r>
-      <w:r>
-        <w:rPr>
-          <w:sz w:val="28"/>
-          <w:szCs w:val="28"/>
-        </w:rPr>
-        <w:t xml:space="preserve"> Алгоритм решения задачи оптимального назначения</w:t>
-      </w:r>
-    </w:p>
-    <w:p>
-      <w:pPr>
-        <w:rPr>
-          <w:sz w:val="28"/>
-          <w:szCs w:val="28"/>
-        </w:rPr>
-      </w:pPr>
-      <w:r>
-        <w:rPr>
-          <w:sz w:val="28"/>
-          <w:szCs w:val="28"/>
-        </w:rPr>
-        <w:t>(</w:t>
-      </w:r>
-      <w:proofErr w:type="spellStart"/>
-      <w:r>
-        <w:rPr>
-          <w:sz w:val="28"/>
-          <w:szCs w:val="28"/>
-        </w:rPr>
-        <w:t>Стенейкин</w:t>
-      </w:r>
-      <w:proofErr w:type="spellEnd"/>
-      <w:r>
-        <w:rPr>
-          <w:sz w:val="28"/>
-          <w:szCs w:val="28"/>
-        </w:rPr>
-        <w:t xml:space="preserve"> Дмитрий)</w:t>
-      </w:r>
-    </w:p>
-    <w:p>
-      <w:pPr>
-        <w:rPr>
-          <w:sz w:val="28"/>
-          <w:szCs w:val="28"/>
-        </w:rPr>
-      </w:pPr>
-      <w:r>
-        <w:rPr>
-          <w:sz w:val="28"/>
-          <w:szCs w:val="28"/>
-        </w:rPr>
-        <w:t>8)</w:t>
-      </w:r>
-      <w:r>
-        <w:rPr>
-          <w:sz w:val="28"/>
-          <w:szCs w:val="28"/>
-        </w:rPr>
-        <w:t xml:space="preserve"> </w:t>
-      </w:r>
-      <w:r>
-        <w:rPr>
-          <w:sz w:val="28"/>
-          <w:szCs w:val="28"/>
-        </w:rPr>
-        <w:t>+ Расчет оптимизации урона в настольной ролевой игре</w:t>
-      </w:r>
-    </w:p>
-    <w:p>
-      <w:pPr>
-        <w:rPr>
-          <w:sz w:val="28"/>
-          <w:szCs w:val="28"/>
-        </w:rPr>
-      </w:pPr>
-      <w:r>
-        <w:rPr>
-          <w:sz w:val="28"/>
-          <w:szCs w:val="28"/>
-        </w:rPr>
-        <w:t>(Смирнов Станислав)</w:t>
-      </w:r>
-    </w:p>
-    <w:p>
-      <w:pPr>
-        <w:rPr>
-          <w:sz w:val="28"/>
-          <w:szCs w:val="28"/>
-        </w:rPr>
-      </w:pPr>
-      <w:r>
-        <w:rPr>
-          <w:sz w:val="28"/>
-          <w:szCs w:val="28"/>
-        </w:rPr>
-        <w:t>9)</w:t>
-      </w:r>
-      <w:r>
-        <w:rPr>
-          <w:sz w:val="28"/>
-          <w:szCs w:val="28"/>
-        </w:rPr>
-        <w:t xml:space="preserve"> Генерация лабиринта и нахождение выхода из него</w:t>
-      </w:r>
-      <w:r>
-        <w:rPr>
-          <w:sz w:val="28"/>
-          <w:szCs w:val="28"/>
-        </w:rPr>
-        <w:t xml:space="preserve"> (Киселев Михаил)</w:t>
-      </w:r>
-    </w:p>
-    <w:p>
-      <w:pPr>
-        <w:rPr>
-          <w:sz w:val="28"/>
-          <w:szCs w:val="28"/>
-        </w:rPr>
-      </w:pPr>
-      <w:r>
-        <w:rPr>
-          <w:sz w:val="28"/>
-          <w:szCs w:val="28"/>
-        </w:rPr>
-        <w:t>10)</w:t>
-      </w:r>
-      <w:r>
-        <w:rPr>
-          <w:sz w:val="28"/>
-          <w:szCs w:val="28"/>
-        </w:rPr>
-        <w:t xml:space="preserve"> </w:t>
-      </w:r>
-      <w:r>
-        <w:rPr>
-          <w:sz w:val="28"/>
-          <w:szCs w:val="28"/>
-        </w:rPr>
-        <w:t xml:space="preserve">Визуализация броска двух игральных костей </w:t>
-      </w:r>
-      <w:r>
-        <w:rPr>
-          <w:sz w:val="28"/>
-          <w:szCs w:val="28"/>
-        </w:rPr>
-        <w:t>(Арзуманов Артем)</w:t>
-      </w:r>
-    </w:p>
-    <w:p>
-      <w:pPr>
-        <w:rPr>
-          <w:sz w:val="28"/>
-          <w:szCs w:val="28"/>
-        </w:rPr>
-      </w:pPr>
-      <w:r>
-        <w:rPr>
-          <w:sz w:val="28"/>
-          <w:szCs w:val="28"/>
-        </w:rPr>
-        <w:t>11)</w:t>
-      </w:r>
-      <w:r>
-        <w:rPr>
-          <w:sz w:val="28"/>
-          <w:szCs w:val="28"/>
-        </w:rPr>
-        <w:t xml:space="preserve"> Решение задач на логическое следование (Димитриев Максим)</w:t>
-      </w:r>
-    </w:p>
-    <w:p>
-      <w:pPr>
-        <w:rPr>
-          <w:sz w:val="28"/>
-          <w:szCs w:val="28"/>
-        </w:rPr>
-      </w:pPr>
-      <w:r>
-        <w:rPr>
-          <w:sz w:val="28"/>
-          <w:szCs w:val="28"/>
-        </w:rPr>
-        <w:t>12)</w:t>
-      </w:r>
-      <w:r>
-        <w:rPr>
-          <w:sz w:val="28"/>
-          <w:szCs w:val="28"/>
-        </w:rPr>
-        <w:t xml:space="preserve"> Разработка учебника в </w:t>
-      </w:r>
-      <w:r>
-        <w:rPr>
-          <w:sz w:val="28"/>
-          <w:szCs w:val="28"/>
-          <w:lang w:val="en-US"/>
-        </w:rPr>
-        <w:t>Excel</w:t>
-      </w:r>
-      <w:r>
-        <w:rPr>
-          <w:sz w:val="28"/>
-          <w:szCs w:val="28"/>
-        </w:rPr>
-        <w:t xml:space="preserve"> (</w:t>
-      </w:r>
-      <w:r>
-        <w:rPr>
-          <w:sz w:val="28"/>
-          <w:szCs w:val="28"/>
-        </w:rPr>
         <w:t>Григорьева Анастасия)</w:t>
       </w:r>
     </w:p>
@@ -552,7 +548,7 @@
           <w:sz w:val="28"/>
           <w:szCs w:val="28"/>
         </w:rPr>
-        <w:t xml:space="preserve">  Сравнения способов кодирования (</w:t>
+        <w:t xml:space="preserve"> Сравнения способов кодирования (</w:t>
       </w:r>
       <w:proofErr w:type="spellStart"/>
       <w:r>

</xml_diff>